<commit_message>
added more dynamic definitions for interaction and event variables. Updated JSON variable definitions key.
</commit_message>
<xml_diff>
--- a/docs/variable_definitions_key.docx
+++ b/docs/variable_definitions_key.docx
@@ -55,39 +55,7 @@
           <w:sz w:val="24"/>
           <w:szCs w:val="24"/>
         </w:rPr>
-        <w:t xml:space="preserve">These are attributes that all definitions can and should use. </w:t>
-      </w:r>
-      <w:r>
-        <w:rPr>
-          <w:rFonts w:ascii="Garamond" w:hAnsi="Garamond"/>
-          <w:sz w:val="24"/>
-          <w:szCs w:val="24"/>
-        </w:rPr>
-        <w:t xml:space="preserve">All variables </w:t>
-      </w:r>
-      <w:r>
-        <w:rPr>
-          <w:rFonts w:ascii="Garamond" w:hAnsi="Garamond"/>
-          <w:sz w:val="24"/>
-          <w:szCs w:val="24"/>
-        </w:rPr>
-        <w:t>MUST</w:t>
-      </w:r>
-      <w:r>
-        <w:rPr>
-          <w:rFonts w:ascii="Garamond" w:hAnsi="Garamond"/>
-          <w:sz w:val="24"/>
-          <w:szCs w:val="24"/>
-        </w:rPr>
-        <w:t xml:space="preserve"> include a name, and a dataset UNLESS the new variable is using values from an already defined variable.</w:t>
-      </w:r>
-      <w:r>
-        <w:rPr>
-          <w:rFonts w:ascii="Garamond" w:hAnsi="Garamond"/>
-          <w:sz w:val="24"/>
-          <w:szCs w:val="24"/>
-        </w:rPr>
-        <w:t xml:space="preserve"> If the variable is using a dataset, the variable MUST also </w:t>
+        <w:t xml:space="preserve">These are attributes that all definitions can and should use. All variables MUST include a name, and a dataset UNLESS the new variable is using values from an already defined variable. If the variable is using a dataset, the variable MUST also </w:t>
       </w:r>
       <w:r>
         <w:rPr>
@@ -495,54 +463,6 @@
     </w:p>
     <w:p>
       <w:pPr>
-        <w:rPr>
-          <w:rFonts w:ascii="Garamond" w:hAnsi="Garamond"/>
-          <w:b/>
-          <w:bCs/>
-          <w:sz w:val="24"/>
-          <w:szCs w:val="24"/>
-        </w:rPr>
-      </w:pPr>
-      <w:r>
-        <w:rPr>
-          <w:rFonts w:ascii="Garamond" w:hAnsi="Garamond"/>
-          <w:b/>
-          <w:bCs/>
-          <w:sz w:val="24"/>
-          <w:szCs w:val="24"/>
-        </w:rPr>
-        <w:t>Event</w:t>
-      </w:r>
-      <w:r>
-        <w:rPr>
-          <w:rFonts w:ascii="Garamond" w:hAnsi="Garamond"/>
-          <w:b/>
-          <w:bCs/>
-          <w:sz w:val="24"/>
-          <w:szCs w:val="24"/>
-        </w:rPr>
-        <w:t xml:space="preserve"> Dataset Values</w:t>
-      </w:r>
-    </w:p>
-    <w:p>
-      <w:pPr>
-        <w:rPr>
-          <w:rFonts w:ascii="Garamond" w:hAnsi="Garamond"/>
-          <w:sz w:val="24"/>
-          <w:szCs w:val="24"/>
-        </w:rPr>
-      </w:pPr>
-      <w:r>
-        <w:rPr>
-          <w:rFonts w:ascii="Garamond" w:hAnsi="Garamond"/>
-          <w:sz w:val="24"/>
-          <w:szCs w:val="24"/>
-        </w:rPr>
-        <w:t xml:space="preserve">These are attributes that the variables using the events dataset should use. </w:t>
-      </w:r>
-    </w:p>
-    <w:p>
-      <w:pPr>
         <w:pStyle w:val="ListParagraph"/>
         <w:numPr>
           <w:ilvl w:val="0"/>
@@ -560,23 +480,7 @@
           <w:sz w:val="24"/>
           <w:szCs w:val="24"/>
         </w:rPr>
-        <w:t xml:space="preserve"> </w:t>
-      </w:r>
-      <w:r>
-        <w:rPr>
-          <w:rFonts w:ascii="Garamond" w:hAnsi="Garamond"/>
-          <w:sz w:val="24"/>
-          <w:szCs w:val="24"/>
-        </w:rPr>
-        <w:t>“</w:t>
-      </w:r>
-      <w:r>
-        <w:rPr>
-          <w:rFonts w:ascii="Garamond" w:hAnsi="Garamond"/>
-          <w:sz w:val="24"/>
-          <w:szCs w:val="24"/>
-        </w:rPr>
-        <w:t>sum” – this is the name of the column to summate values from.</w:t>
+        <w:t>“type” – a string to filter the rows of the interaction table by with values in the type column.</w:t>
       </w:r>
     </w:p>
     <w:p>
@@ -598,59 +502,45 @@
           <w:sz w:val="24"/>
           <w:szCs w:val="24"/>
         </w:rPr>
-        <w:t>“</w:t>
-      </w:r>
-      <w:proofErr w:type="spellStart"/>
-      <w:r>
-        <w:rPr>
-          <w:rFonts w:ascii="Garamond" w:hAnsi="Garamond"/>
-          <w:sz w:val="24"/>
-          <w:szCs w:val="24"/>
-        </w:rPr>
-        <w:t>healthTrackType</w:t>
-      </w:r>
-      <w:proofErr w:type="spellEnd"/>
-      <w:r>
-        <w:rPr>
-          <w:rFonts w:ascii="Garamond" w:hAnsi="Garamond"/>
-          <w:sz w:val="24"/>
-          <w:szCs w:val="24"/>
-        </w:rPr>
-        <w:t xml:space="preserve">” – a list of </w:t>
-      </w:r>
-      <w:r>
-        <w:rPr>
-          <w:rFonts w:ascii="Garamond" w:hAnsi="Garamond"/>
-          <w:sz w:val="24"/>
-          <w:szCs w:val="24"/>
-        </w:rPr>
-        <w:t xml:space="preserve">types in the </w:t>
-      </w:r>
-      <w:proofErr w:type="spellStart"/>
-      <w:r>
-        <w:rPr>
-          <w:rFonts w:ascii="Garamond" w:hAnsi="Garamond"/>
-          <w:sz w:val="24"/>
-          <w:szCs w:val="24"/>
-        </w:rPr>
-        <w:t>healthTrackType</w:t>
-      </w:r>
-      <w:proofErr w:type="spellEnd"/>
-      <w:r>
-        <w:rPr>
-          <w:rFonts w:ascii="Garamond" w:hAnsi="Garamond"/>
-          <w:sz w:val="24"/>
-          <w:szCs w:val="24"/>
-        </w:rPr>
-        <w:t xml:space="preserve"> column to filter by</w:t>
-      </w:r>
-      <w:r>
-        <w:rPr>
-          <w:rFonts w:ascii="Garamond" w:hAnsi="Garamond"/>
-          <w:sz w:val="24"/>
-          <w:szCs w:val="24"/>
-        </w:rPr>
-        <w:t>.</w:t>
+        <w:t>“source” – a string name of the source by which this interaction came from (web or app)</w:t>
+      </w:r>
+    </w:p>
+    <w:p>
+      <w:pPr>
+        <w:rPr>
+          <w:rFonts w:ascii="Garamond" w:hAnsi="Garamond"/>
+          <w:b/>
+          <w:bCs/>
+          <w:sz w:val="24"/>
+          <w:szCs w:val="24"/>
+        </w:rPr>
+      </w:pPr>
+      <w:r>
+        <w:rPr>
+          <w:rFonts w:ascii="Garamond" w:hAnsi="Garamond"/>
+          <w:b/>
+          <w:bCs/>
+          <w:sz w:val="24"/>
+          <w:szCs w:val="24"/>
+        </w:rPr>
+        <w:t>Event Dataset Values</w:t>
+      </w:r>
+    </w:p>
+    <w:p>
+      <w:pPr>
+        <w:rPr>
+          <w:rFonts w:ascii="Garamond" w:hAnsi="Garamond"/>
+          <w:sz w:val="24"/>
+          <w:szCs w:val="24"/>
+        </w:rPr>
+      </w:pPr>
+      <w:r>
+        <w:rPr>
+          <w:rFonts w:ascii="Garamond" w:hAnsi="Garamond"/>
+          <w:sz w:val="24"/>
+          <w:szCs w:val="24"/>
+        </w:rPr>
+        <w:t xml:space="preserve">These are attributes that the variables using the events dataset should use. </w:t>
       </w:r>
     </w:p>
     <w:p>
@@ -672,7 +562,248 @@
           <w:sz w:val="24"/>
           <w:szCs w:val="24"/>
         </w:rPr>
+        <w:t xml:space="preserve"> </w:t>
+      </w:r>
+      <w:r>
+        <w:rPr>
+          <w:rFonts w:ascii="Garamond" w:hAnsi="Garamond"/>
+          <w:sz w:val="24"/>
+          <w:szCs w:val="24"/>
+        </w:rPr>
+        <w:t>“sum” – this is the name of the column to summate values from.</w:t>
+      </w:r>
+    </w:p>
+    <w:p>
+      <w:pPr>
+        <w:pStyle w:val="ListParagraph"/>
+        <w:numPr>
+          <w:ilvl w:val="0"/>
+          <w:numId w:val="1"/>
+        </w:numPr>
+        <w:rPr>
+          <w:rFonts w:ascii="Garamond" w:hAnsi="Garamond"/>
+          <w:sz w:val="24"/>
+          <w:szCs w:val="24"/>
+        </w:rPr>
+      </w:pPr>
+      <w:r>
+        <w:rPr>
+          <w:rFonts w:ascii="Garamond" w:hAnsi="Garamond"/>
+          <w:sz w:val="24"/>
+          <w:szCs w:val="24"/>
+        </w:rPr>
+        <w:t>“count” – this is the name of the column to count row entries from. (sum and count cannot be defined in the same definition).</w:t>
+      </w:r>
+    </w:p>
+    <w:p>
+      <w:pPr>
+        <w:pStyle w:val="ListParagraph"/>
+        <w:numPr>
+          <w:ilvl w:val="0"/>
+          <w:numId w:val="1"/>
+        </w:numPr>
+        <w:rPr>
+          <w:rFonts w:ascii="Garamond" w:hAnsi="Garamond"/>
+          <w:sz w:val="24"/>
+          <w:szCs w:val="24"/>
+        </w:rPr>
+      </w:pPr>
+      <w:r>
+        <w:rPr>
+          <w:rFonts w:ascii="Garamond" w:hAnsi="Garamond"/>
+          <w:sz w:val="24"/>
+          <w:szCs w:val="24"/>
+        </w:rPr>
+        <w:t>“</w:t>
+      </w:r>
+      <w:proofErr w:type="spellStart"/>
+      <w:r>
+        <w:rPr>
+          <w:rFonts w:ascii="Garamond" w:hAnsi="Garamond"/>
+          <w:sz w:val="24"/>
+          <w:szCs w:val="24"/>
+        </w:rPr>
+        <w:t>healthTrackType</w:t>
+      </w:r>
+      <w:proofErr w:type="spellEnd"/>
+      <w:r>
+        <w:rPr>
+          <w:rFonts w:ascii="Garamond" w:hAnsi="Garamond"/>
+          <w:sz w:val="24"/>
+          <w:szCs w:val="24"/>
+        </w:rPr>
+        <w:t xml:space="preserve">” – a list of types in the </w:t>
+      </w:r>
+      <w:proofErr w:type="spellStart"/>
+      <w:r>
+        <w:rPr>
+          <w:rFonts w:ascii="Garamond" w:hAnsi="Garamond"/>
+          <w:sz w:val="24"/>
+          <w:szCs w:val="24"/>
+        </w:rPr>
+        <w:t>healthTrackType</w:t>
+      </w:r>
+      <w:proofErr w:type="spellEnd"/>
+      <w:r>
+        <w:rPr>
+          <w:rFonts w:ascii="Garamond" w:hAnsi="Garamond"/>
+          <w:sz w:val="24"/>
+          <w:szCs w:val="24"/>
+        </w:rPr>
+        <w:t xml:space="preserve"> column to filter by.</w:t>
+      </w:r>
+    </w:p>
+    <w:p>
+      <w:pPr>
+        <w:pStyle w:val="ListParagraph"/>
+        <w:numPr>
+          <w:ilvl w:val="0"/>
+          <w:numId w:val="1"/>
+        </w:numPr>
+        <w:rPr>
+          <w:rFonts w:ascii="Garamond" w:hAnsi="Garamond"/>
+          <w:sz w:val="24"/>
+          <w:szCs w:val="24"/>
+        </w:rPr>
+      </w:pPr>
+      <w:r>
+        <w:rPr>
+          <w:rFonts w:ascii="Garamond" w:hAnsi="Garamond"/>
+          <w:sz w:val="24"/>
+          <w:szCs w:val="24"/>
+        </w:rPr>
         <w:t>“completed” – Boolean value that when true, the program will only count completed events, using the value in the completed column. (Defaults to false)</w:t>
+      </w:r>
+    </w:p>
+    <w:p>
+      <w:pPr>
+        <w:pStyle w:val="ListParagraph"/>
+        <w:numPr>
+          <w:ilvl w:val="0"/>
+          <w:numId w:val="1"/>
+        </w:numPr>
+        <w:rPr>
+          <w:rFonts w:ascii="Garamond" w:hAnsi="Garamond"/>
+          <w:sz w:val="24"/>
+          <w:szCs w:val="24"/>
+        </w:rPr>
+      </w:pPr>
+      <w:r>
+        <w:rPr>
+          <w:rFonts w:ascii="Garamond" w:hAnsi="Garamond"/>
+          <w:sz w:val="24"/>
+          <w:szCs w:val="24"/>
+        </w:rPr>
+        <w:lastRenderedPageBreak/>
+        <w:t>“</w:t>
+      </w:r>
+      <w:proofErr w:type="spellStart"/>
+      <w:r>
+        <w:rPr>
+          <w:rFonts w:ascii="Garamond" w:hAnsi="Garamond"/>
+          <w:sz w:val="24"/>
+          <w:szCs w:val="24"/>
+        </w:rPr>
+        <w:t>filter_by</w:t>
+      </w:r>
+      <w:proofErr w:type="spellEnd"/>
+      <w:r>
+        <w:rPr>
+          <w:rFonts w:ascii="Garamond" w:hAnsi="Garamond"/>
+          <w:sz w:val="24"/>
+          <w:szCs w:val="24"/>
+        </w:rPr>
+        <w:t xml:space="preserve">” – a list of pairs to filter the sum or count by. Each element in the </w:t>
+      </w:r>
+      <w:proofErr w:type="spellStart"/>
+      <w:r>
+        <w:rPr>
+          <w:rFonts w:ascii="Garamond" w:hAnsi="Garamond"/>
+          <w:sz w:val="24"/>
+          <w:szCs w:val="24"/>
+        </w:rPr>
+        <w:t>filter_by</w:t>
+      </w:r>
+      <w:proofErr w:type="spellEnd"/>
+      <w:r>
+        <w:rPr>
+          <w:rFonts w:ascii="Garamond" w:hAnsi="Garamond"/>
+          <w:sz w:val="24"/>
+          <w:szCs w:val="24"/>
+        </w:rPr>
+        <w:t xml:space="preserve"> list will look like [“</w:t>
+      </w:r>
+      <w:proofErr w:type="spellStart"/>
+      <w:r>
+        <w:rPr>
+          <w:rFonts w:ascii="Garamond" w:hAnsi="Garamond"/>
+          <w:sz w:val="24"/>
+          <w:szCs w:val="24"/>
+        </w:rPr>
+        <w:t>column_name</w:t>
+      </w:r>
+      <w:proofErr w:type="spellEnd"/>
+      <w:r>
+        <w:rPr>
+          <w:rFonts w:ascii="Garamond" w:hAnsi="Garamond"/>
+          <w:sz w:val="24"/>
+          <w:szCs w:val="24"/>
+        </w:rPr>
+        <w:t xml:space="preserve">”, </w:t>
+      </w:r>
+      <w:proofErr w:type="spellStart"/>
+      <w:r>
+        <w:rPr>
+          <w:rFonts w:ascii="Garamond" w:hAnsi="Garamond"/>
+          <w:sz w:val="24"/>
+          <w:szCs w:val="24"/>
+        </w:rPr>
+        <w:t>row_value</w:t>
+      </w:r>
+      <w:proofErr w:type="spellEnd"/>
+      <w:r>
+        <w:rPr>
+          <w:rFonts w:ascii="Garamond" w:hAnsi="Garamond"/>
+          <w:sz w:val="24"/>
+          <w:szCs w:val="24"/>
+        </w:rPr>
+        <w:t xml:space="preserve">]. The </w:t>
+      </w:r>
+      <w:proofErr w:type="spellStart"/>
+      <w:r>
+        <w:rPr>
+          <w:rFonts w:ascii="Garamond" w:hAnsi="Garamond"/>
+          <w:sz w:val="24"/>
+          <w:szCs w:val="24"/>
+        </w:rPr>
+        <w:t>row_value</w:t>
+      </w:r>
+      <w:proofErr w:type="spellEnd"/>
+      <w:r>
+        <w:rPr>
+          <w:rFonts w:ascii="Garamond" w:hAnsi="Garamond"/>
+          <w:sz w:val="24"/>
+          <w:szCs w:val="24"/>
+        </w:rPr>
+        <w:t xml:space="preserve"> can be a: integer, string, a </w:t>
+      </w:r>
+      <w:proofErr w:type="spellStart"/>
+      <w:r>
+        <w:rPr>
+          <w:rFonts w:ascii="Garamond" w:hAnsi="Garamond"/>
+          <w:sz w:val="24"/>
+          <w:szCs w:val="24"/>
+        </w:rPr>
+        <w:t>boolean</w:t>
+      </w:r>
+      <w:proofErr w:type="spellEnd"/>
+      <w:r>
+        <w:rPr>
+          <w:rFonts w:ascii="Garamond" w:hAnsi="Garamond"/>
+          <w:sz w:val="24"/>
+          <w:szCs w:val="24"/>
+        </w:rPr>
+        <w:t xml:space="preserve">, or a list of integers. </w:t>
       </w:r>
     </w:p>
     <w:p>

</xml_diff>